<commit_message>
added link to judge for this exercise...
</commit_message>
<xml_diff>
--- a/BasicAlgorithms/10. CSharp-Advanced-Workshop-Basic-Algorithms.docx
+++ b/BasicAlgorithms/10. CSharp-Advanced-Workshop-Basic-Algorithms.docx
@@ -4,7 +4,7 @@
   <w:body>
     <w:p>
       <w:pPr>
-        <w:pStyle w:val="Heading1"/>
+        <w:pStyle w:val="1"/>
         <w:jc w:val="center"/>
         <w:rPr>
           <w:lang w:val="bg-BG"/>
@@ -35,7 +35,7 @@
       <w:hyperlink r:id="rId8" w:history="1">
         <w:r>
           <w:rPr>
-            <w:rStyle w:val="Hyperlink"/>
+            <w:rStyle w:val="a9"/>
             <w:noProof/>
           </w:rPr>
           <w:t>"C# Advanced" course @ Software University</w:t>
@@ -53,10 +53,18 @@
       <w:r>
         <w:t xml:space="preserve">You can check your solutions here: </w:t>
       </w:r>
-    </w:p>
-    <w:p>
-      <w:pPr>
-        <w:pStyle w:val="Heading1"/>
+      <w:hyperlink r:id="rId9" w:anchor="0" w:history="1">
+        <w:r>
+          <w:rPr>
+            <w:rStyle w:val="a9"/>
+          </w:rPr>
+          <w:t>https://judge.softuni.bg/Contests/Compete/Index/1560#0</w:t>
+        </w:r>
+      </w:hyperlink>
+    </w:p>
+    <w:p>
+      <w:pPr>
+        <w:pStyle w:val="1"/>
         <w:numPr>
           <w:ilvl w:val="0"/>
           <w:numId w:val="42"/>
@@ -72,7 +80,7 @@
     </w:p>
     <w:p>
       <w:pPr>
-        <w:pStyle w:val="Heading2"/>
+        <w:pStyle w:val="2"/>
         <w:numPr>
           <w:ilvl w:val="0"/>
           <w:numId w:val="41"/>
@@ -144,7 +152,7 @@
     </w:p>
     <w:p>
       <w:pPr>
-        <w:pStyle w:val="Heading3"/>
+        <w:pStyle w:val="3"/>
         <w:rPr>
           <w:lang w:val="bg-BG"/>
         </w:rPr>
@@ -155,7 +163,7 @@
     </w:p>
     <w:tbl>
       <w:tblPr>
-        <w:tblStyle w:val="TableGrid"/>
+        <w:tblStyle w:val="af"/>
         <w:tblW w:w="4770" w:type="dxa"/>
         <w:tblInd w:w="23" w:type="dxa"/>
         <w:tblCellMar>
@@ -310,7 +318,7 @@
     </w:tbl>
     <w:p>
       <w:pPr>
-        <w:pStyle w:val="Heading3"/>
+        <w:pStyle w:val="3"/>
         <w:rPr>
           <w:lang w:val="bg-BG"/>
         </w:rPr>
@@ -362,7 +370,7 @@
     </w:p>
     <w:p>
       <w:pPr>
-        <w:pStyle w:val="ListParagraph"/>
+        <w:pStyle w:val="ac"/>
         <w:numPr>
           <w:ilvl w:val="0"/>
           <w:numId w:val="40"/>
@@ -394,7 +402,7 @@
     </w:p>
     <w:p>
       <w:pPr>
-        <w:pStyle w:val="ListParagraph"/>
+        <w:pStyle w:val="ac"/>
         <w:numPr>
           <w:ilvl w:val="0"/>
           <w:numId w:val="40"/>
@@ -436,7 +444,7 @@
                     <pic:cNvPicPr/>
                   </pic:nvPicPr>
                   <pic:blipFill>
-                    <a:blip r:embed="rId9"/>
+                    <a:blip r:embed="rId10"/>
                     <a:stretch>
                       <a:fillRect/>
                     </a:stretch>
@@ -469,7 +477,7 @@
     </w:p>
     <w:p>
       <w:pPr>
-        <w:pStyle w:val="Heading2"/>
+        <w:pStyle w:val="2"/>
         <w:numPr>
           <w:ilvl w:val="0"/>
           <w:numId w:val="41"/>
@@ -532,7 +540,7 @@
     </w:p>
     <w:p>
       <w:pPr>
-        <w:pStyle w:val="Heading3"/>
+        <w:pStyle w:val="3"/>
         <w:rPr>
           <w:lang w:val="bg-BG"/>
         </w:rPr>
@@ -543,7 +551,7 @@
     </w:p>
     <w:tbl>
       <w:tblPr>
-        <w:tblStyle w:val="TableGrid"/>
+        <w:tblStyle w:val="af"/>
         <w:tblW w:w="4687" w:type="dxa"/>
         <w:tblInd w:w="23" w:type="dxa"/>
         <w:tblCellMar>
@@ -698,7 +706,7 @@
     </w:tbl>
     <w:p>
       <w:pPr>
-        <w:pStyle w:val="Heading3"/>
+        <w:pStyle w:val="3"/>
         <w:rPr>
           <w:lang w:val="bg-BG"/>
         </w:rPr>
@@ -739,7 +747,7 @@
     </w:p>
     <w:p>
       <w:pPr>
-        <w:pStyle w:val="ListParagraph"/>
+        <w:pStyle w:val="ac"/>
         <w:numPr>
           <w:ilvl w:val="0"/>
           <w:numId w:val="40"/>
@@ -781,7 +789,7 @@
     </w:p>
     <w:p>
       <w:pPr>
-        <w:pStyle w:val="ListParagraph"/>
+        <w:pStyle w:val="ac"/>
         <w:numPr>
           <w:ilvl w:val="0"/>
           <w:numId w:val="40"/>
@@ -823,7 +831,7 @@
                     <pic:cNvPicPr/>
                   </pic:nvPicPr>
                   <pic:blipFill>
-                    <a:blip r:embed="rId10"/>
+                    <a:blip r:embed="rId11"/>
                     <a:stretch>
                       <a:fillRect/>
                     </a:stretch>
@@ -856,7 +864,7 @@
     </w:p>
     <w:p>
       <w:pPr>
-        <w:pStyle w:val="Heading1"/>
+        <w:pStyle w:val="1"/>
         <w:numPr>
           <w:ilvl w:val="0"/>
           <w:numId w:val="42"/>
@@ -872,7 +880,7 @@
     </w:p>
     <w:p>
       <w:pPr>
-        <w:pStyle w:val="Heading2"/>
+        <w:pStyle w:val="2"/>
         <w:numPr>
           <w:ilvl w:val="0"/>
           <w:numId w:val="43"/>
@@ -911,7 +919,7 @@
     </w:p>
     <w:p>
       <w:pPr>
-        <w:pStyle w:val="ListParagraph"/>
+        <w:pStyle w:val="ac"/>
         <w:numPr>
           <w:ilvl w:val="0"/>
           <w:numId w:val="44"/>
@@ -923,19 +931,11 @@
           <w:lang w:val="bg-BG"/>
         </w:rPr>
       </w:pPr>
-      <w:proofErr w:type="gramStart"/>
       <w:r>
         <w:rPr>
           <w:b/>
         </w:rPr>
-        <w:t>{ 1</w:t>
-      </w:r>
-      <w:proofErr w:type="gramEnd"/>
-      <w:r>
-        <w:rPr>
-          <w:b/>
-        </w:rPr>
-        <w:t xml:space="preserve">, 2, 5, 10, 20, 50 } </w:t>
+        <w:t xml:space="preserve">{ 1, 2, 5, 10, 20, 50 } </w:t>
       </w:r>
     </w:p>
     <w:p>
@@ -995,7 +995,7 @@
     </w:p>
     <w:p>
       <w:pPr>
-        <w:pStyle w:val="Heading3"/>
+        <w:pStyle w:val="3"/>
         <w:rPr>
           <w:b w:val="0"/>
           <w:lang w:val="bg-BG"/>
@@ -1003,7 +1003,7 @@
       </w:pPr>
       <w:r>
         <w:rPr>
-          <w:rStyle w:val="Heading4Char"/>
+          <w:rStyle w:val="40"/>
           <w:color w:val="8F400B"/>
         </w:rPr>
         <w:t>Examples</w:t>
@@ -1011,7 +1011,7 @@
     </w:p>
     <w:tbl>
       <w:tblPr>
-        <w:tblStyle w:val="TableGrid"/>
+        <w:tblStyle w:val="af"/>
         <w:tblW w:w="10417" w:type="dxa"/>
         <w:tblInd w:w="108" w:type="dxa"/>
         <w:tblLayout w:type="fixed"/>
@@ -1660,7 +1660,7 @@
     </w:p>
     <w:p>
       <w:pPr>
-        <w:pStyle w:val="Heading3"/>
+        <w:pStyle w:val="3"/>
         <w:rPr>
           <w:lang w:val="bg-BG"/>
         </w:rPr>
@@ -1761,7 +1761,7 @@
     </w:p>
     <w:p>
       <w:pPr>
-        <w:pStyle w:val="Heading3"/>
+        <w:pStyle w:val="3"/>
         <w:rPr>
           <w:lang w:val="bg-BG"/>
         </w:rPr>
@@ -1839,7 +1839,7 @@
                     <pic:cNvPicPr/>
                   </pic:nvPicPr>
                   <pic:blipFill>
-                    <a:blip r:embed="rId11">
+                    <a:blip r:embed="rId12">
                       <a:extLst>
                         <a:ext uri="{28A0092B-C50C-407E-A947-70E740481C1C}">
                           <a14:useLocalDpi xmlns:a14="http://schemas.microsoft.com/office/drawing/2010/main" val="0"/>
@@ -1916,7 +1916,7 @@
                     <pic:cNvPicPr/>
                   </pic:nvPicPr>
                   <pic:blipFill>
-                    <a:blip r:embed="rId12"/>
+                    <a:blip r:embed="rId13"/>
                     <a:stretch>
                       <a:fillRect/>
                     </a:stretch>
@@ -1952,7 +1952,7 @@
     </w:p>
     <w:p>
       <w:pPr>
-        <w:pStyle w:val="ListParagraph"/>
+        <w:pStyle w:val="ac"/>
         <w:numPr>
           <w:ilvl w:val="0"/>
           <w:numId w:val="46"/>
@@ -1969,7 +1969,7 @@
     </w:p>
     <w:p>
       <w:pPr>
-        <w:pStyle w:val="ListParagraph"/>
+        <w:pStyle w:val="ac"/>
         <w:numPr>
           <w:ilvl w:val="0"/>
           <w:numId w:val="46"/>
@@ -1986,7 +1986,7 @@
     </w:p>
     <w:p>
       <w:pPr>
-        <w:pStyle w:val="ListParagraph"/>
+        <w:pStyle w:val="ac"/>
         <w:numPr>
           <w:ilvl w:val="0"/>
           <w:numId w:val="46"/>
@@ -2049,7 +2049,7 @@
                     <pic:cNvPicPr/>
                   </pic:nvPicPr>
                   <pic:blipFill>
-                    <a:blip r:embed="rId13"/>
+                    <a:blip r:embed="rId14"/>
                     <a:stretch>
                       <a:fillRect/>
                     </a:stretch>
@@ -2086,7 +2086,7 @@
     </w:p>
     <w:p>
       <w:pPr>
-        <w:pStyle w:val="ListParagraph"/>
+        <w:pStyle w:val="ac"/>
         <w:numPr>
           <w:ilvl w:val="0"/>
           <w:numId w:val="44"/>
@@ -2103,7 +2103,7 @@
     </w:p>
     <w:p>
       <w:pPr>
-        <w:pStyle w:val="ListParagraph"/>
+        <w:pStyle w:val="ac"/>
         <w:numPr>
           <w:ilvl w:val="0"/>
           <w:numId w:val="44"/>
@@ -2156,7 +2156,7 @@
                     <pic:cNvPicPr/>
                   </pic:nvPicPr>
                   <pic:blipFill>
-                    <a:blip r:embed="rId14"/>
+                    <a:blip r:embed="rId15"/>
                     <a:stretch>
                       <a:fillRect/>
                     </a:stretch>
@@ -2236,7 +2236,7 @@
                     <pic:cNvPicPr/>
                   </pic:nvPicPr>
                   <pic:blipFill>
-                    <a:blip r:embed="rId15"/>
+                    <a:blip r:embed="rId16"/>
                     <a:stretch>
                       <a:fillRect/>
                     </a:stretch>
@@ -2343,7 +2343,7 @@
                     <pic:cNvPicPr/>
                   </pic:nvPicPr>
                   <pic:blipFill>
-                    <a:blip r:embed="rId16"/>
+                    <a:blip r:embed="rId17"/>
                     <a:stretch>
                       <a:fillRect/>
                     </a:stretch>
@@ -2420,7 +2420,7 @@
                     <pic:cNvPicPr/>
                   </pic:nvPicPr>
                   <pic:blipFill>
-                    <a:blip r:embed="rId17"/>
+                    <a:blip r:embed="rId18"/>
                     <a:stretch>
                       <a:fillRect/>
                     </a:stretch>
@@ -2491,7 +2491,7 @@
                     <pic:cNvPicPr/>
                   </pic:nvPicPr>
                   <pic:blipFill>
-                    <a:blip r:embed="rId18"/>
+                    <a:blip r:embed="rId19"/>
                     <a:stretch>
                       <a:fillRect/>
                     </a:stretch>
@@ -2534,7 +2534,7 @@
     </w:p>
     <w:p>
       <w:pPr>
-        <w:pStyle w:val="Heading2"/>
+        <w:pStyle w:val="2"/>
         <w:numPr>
           <w:ilvl w:val="0"/>
           <w:numId w:val="41"/>
@@ -2702,21 +2702,7 @@
         <w:rPr>
           <w:rFonts w:cstheme="minorHAnsi"/>
         </w:rPr>
-        <w:t xml:space="preserve">and no </w:t>
-      </w:r>
-      <w:proofErr w:type="gramStart"/>
-      <w:r>
-        <w:rPr>
-          <w:rFonts w:cstheme="minorHAnsi"/>
-        </w:rPr>
-        <w:t>others,</w:t>
-      </w:r>
-      <w:proofErr w:type="gramEnd"/>
-      <w:r>
-        <w:rPr>
-          <w:rFonts w:cstheme="minorHAnsi"/>
-        </w:rPr>
-        <w:t xml:space="preserve"> however, some elements are repeated. The task is to </w:t>
+        <w:t xml:space="preserve">and no others, however, some elements are repeated. The task is to </w:t>
       </w:r>
       <w:r>
         <w:rPr>
@@ -2786,7 +2772,7 @@
     </w:p>
     <w:p>
       <w:pPr>
-        <w:pStyle w:val="Heading3"/>
+        <w:pStyle w:val="3"/>
         <w:rPr>
           <w:lang w:val="bg-BG"/>
         </w:rPr>
@@ -2798,7 +2784,7 @@
     </w:p>
     <w:tbl>
       <w:tblPr>
-        <w:tblStyle w:val="TableGrid"/>
+        <w:tblStyle w:val="af"/>
         <w:tblW w:w="9413" w:type="dxa"/>
         <w:tblInd w:w="108" w:type="dxa"/>
         <w:tblLayout w:type="fixed"/>
@@ -3420,7 +3406,7 @@
     </w:p>
     <w:p>
       <w:pPr>
-        <w:pStyle w:val="Heading3"/>
+        <w:pStyle w:val="3"/>
         <w:rPr>
           <w:lang w:val="bg-BG"/>
         </w:rPr>
@@ -3490,7 +3476,7 @@
     </w:p>
     <w:p>
       <w:pPr>
-        <w:pStyle w:val="Heading3"/>
+        <w:pStyle w:val="3"/>
         <w:rPr>
           <w:lang w:val="bg-BG"/>
         </w:rPr>
@@ -3567,7 +3553,7 @@
                     <pic:cNvPicPr/>
                   </pic:nvPicPr>
                   <pic:blipFill>
-                    <a:blip r:embed="rId19"/>
+                    <a:blip r:embed="rId20"/>
                     <a:stretch>
                       <a:fillRect/>
                     </a:stretch>
@@ -3628,7 +3614,7 @@
                     <pic:cNvPicPr/>
                   </pic:nvPicPr>
                   <pic:blipFill>
-                    <a:blip r:embed="rId20"/>
+                    <a:blip r:embed="rId21"/>
                     <a:stretch>
                       <a:fillRect/>
                     </a:stretch>
@@ -3690,7 +3676,7 @@
                     <pic:cNvPicPr/>
                   </pic:nvPicPr>
                   <pic:blipFill>
-                    <a:blip r:embed="rId21"/>
+                    <a:blip r:embed="rId22"/>
                     <a:stretch>
                       <a:fillRect/>
                     </a:stretch>
@@ -3770,7 +3756,7 @@
                     <pic:cNvPicPr/>
                   </pic:nvPicPr>
                   <pic:blipFill>
-                    <a:blip r:embed="rId22"/>
+                    <a:blip r:embed="rId23"/>
                     <a:stretch>
                       <a:fillRect/>
                     </a:stretch>
@@ -3879,7 +3865,7 @@
                     <pic:cNvPicPr/>
                   </pic:nvPicPr>
                   <pic:blipFill>
-                    <a:blip r:embed="rId23"/>
+                    <a:blip r:embed="rId24"/>
                     <a:stretch>
                       <a:fillRect/>
                     </a:stretch>
@@ -3915,7 +3901,7 @@
     </w:p>
     <w:p>
       <w:pPr>
-        <w:pStyle w:val="Heading1"/>
+        <w:pStyle w:val="1"/>
         <w:numPr>
           <w:ilvl w:val="0"/>
           <w:numId w:val="42"/>
@@ -3932,7 +3918,7 @@
     </w:p>
     <w:p>
       <w:pPr>
-        <w:pStyle w:val="Heading2"/>
+        <w:pStyle w:val="2"/>
         <w:numPr>
           <w:ilvl w:val="0"/>
           <w:numId w:val="41"/>
@@ -3968,7 +3954,7 @@
     </w:p>
     <w:p>
       <w:pPr>
-        <w:pStyle w:val="Heading3"/>
+        <w:pStyle w:val="3"/>
         <w:jc w:val="both"/>
         <w:rPr>
           <w:rFonts w:eastAsia="MS Mincho"/>
@@ -3985,7 +3971,7 @@
     </w:p>
     <w:tbl>
       <w:tblPr>
-        <w:tblStyle w:val="TableGrid"/>
+        <w:tblStyle w:val="af"/>
         <w:tblW w:w="3949" w:type="dxa"/>
         <w:tblInd w:w="108" w:type="dxa"/>
         <w:tblCellMar>
@@ -4094,7 +4080,7 @@
     </w:tbl>
     <w:p>
       <w:pPr>
-        <w:pStyle w:val="Heading3"/>
+        <w:pStyle w:val="3"/>
         <w:jc w:val="both"/>
         <w:rPr>
           <w:rFonts w:eastAsia="MS Mincho"/>
@@ -4172,7 +4158,7 @@
                     <pic:cNvPicPr/>
                   </pic:nvPicPr>
                   <pic:blipFill>
-                    <a:blip r:embed="rId24"/>
+                    <a:blip r:embed="rId25"/>
                     <a:stretch>
                       <a:fillRect/>
                     </a:stretch>
@@ -4248,7 +4234,7 @@
                     <pic:cNvPicPr/>
                   </pic:nvPicPr>
                   <pic:blipFill>
-                    <a:blip r:embed="rId25"/>
+                    <a:blip r:embed="rId26"/>
                     <a:stretch>
                       <a:fillRect/>
                     </a:stretch>
@@ -4330,7 +4316,7 @@
                     <pic:cNvPicPr/>
                   </pic:nvPicPr>
                   <pic:blipFill>
-                    <a:blip r:embed="rId26"/>
+                    <a:blip r:embed="rId27"/>
                     <a:stretch>
                       <a:fillRect/>
                     </a:stretch>
@@ -4421,7 +4407,7 @@
                     <pic:cNvPicPr/>
                   </pic:nvPicPr>
                   <pic:blipFill rotWithShape="1">
-                    <a:blip r:embed="rId27"/>
+                    <a:blip r:embed="rId28"/>
                     <a:srcRect t="2706" b="5139"/>
                     <a:stretch/>
                   </pic:blipFill>
@@ -4502,7 +4488,7 @@
                     <pic:cNvPicPr/>
                   </pic:nvPicPr>
                   <pic:blipFill>
-                    <a:blip r:embed="rId28"/>
+                    <a:blip r:embed="rId29"/>
                     <a:stretch>
                       <a:fillRect/>
                     </a:stretch>
@@ -4579,7 +4565,7 @@
                     <pic:cNvPicPr/>
                   </pic:nvPicPr>
                   <pic:blipFill>
-                    <a:blip r:embed="rId29"/>
+                    <a:blip r:embed="rId30"/>
                     <a:stretch>
                       <a:fillRect/>
                     </a:stretch>
@@ -4661,7 +4647,7 @@
                     <pic:cNvPicPr/>
                   </pic:nvPicPr>
                   <pic:blipFill>
-                    <a:blip r:embed="rId30"/>
+                    <a:blip r:embed="rId31"/>
                     <a:stretch>
                       <a:fillRect/>
                     </a:stretch>
@@ -4743,7 +4729,7 @@
                     <pic:cNvPicPr/>
                   </pic:nvPicPr>
                   <pic:blipFill>
-                    <a:blip r:embed="rId31"/>
+                    <a:blip r:embed="rId32"/>
                     <a:stretch>
                       <a:fillRect/>
                     </a:stretch>
@@ -4846,7 +4832,7 @@
                     <pic:cNvPicPr/>
                   </pic:nvPicPr>
                   <pic:blipFill>
-                    <a:blip r:embed="rId32"/>
+                    <a:blip r:embed="rId33"/>
                     <a:stretch>
                       <a:fillRect/>
                     </a:stretch>
@@ -4928,7 +4914,7 @@
                     <pic:cNvPicPr/>
                   </pic:nvPicPr>
                   <pic:blipFill>
-                    <a:blip r:embed="rId33"/>
+                    <a:blip r:embed="rId34"/>
                     <a:stretch>
                       <a:fillRect/>
                     </a:stretch>
@@ -4966,7 +4952,7 @@
     </w:p>
     <w:p>
       <w:pPr>
-        <w:pStyle w:val="Heading2"/>
+        <w:pStyle w:val="2"/>
         <w:numPr>
           <w:ilvl w:val="0"/>
           <w:numId w:val="41"/>
@@ -5000,7 +4986,7 @@
     </w:p>
     <w:p>
       <w:pPr>
-        <w:pStyle w:val="Heading3"/>
+        <w:pStyle w:val="3"/>
         <w:jc w:val="both"/>
         <w:rPr>
           <w:rFonts w:eastAsia="MS Mincho"/>
@@ -5018,7 +5004,7 @@
     </w:p>
     <w:tbl>
       <w:tblPr>
-        <w:tblStyle w:val="TableGrid"/>
+        <w:tblStyle w:val="af"/>
         <w:tblW w:w="3949" w:type="dxa"/>
         <w:tblInd w:w="108" w:type="dxa"/>
         <w:tblCellMar>
@@ -5127,7 +5113,7 @@
     </w:tbl>
     <w:p>
       <w:pPr>
-        <w:pStyle w:val="Heading3"/>
+        <w:pStyle w:val="3"/>
         <w:jc w:val="both"/>
         <w:rPr>
           <w:rFonts w:eastAsia="MS Mincho"/>
@@ -5152,10 +5138,10 @@
       <w:r>
         <w:t xml:space="preserve">You can learn about the Quicksort algorithm from </w:t>
       </w:r>
-      <w:hyperlink r:id="rId34" w:history="1">
+      <w:hyperlink r:id="rId35" w:history="1">
         <w:r>
           <w:rPr>
-            <w:rStyle w:val="Hyperlink"/>
+            <w:rStyle w:val="a9"/>
           </w:rPr>
           <w:t>Wikipedia</w:t>
         </w:r>
@@ -5181,10 +5167,10 @@
       <w:r>
         <w:t xml:space="preserve">is available at </w:t>
       </w:r>
-      <w:hyperlink r:id="rId35" w:history="1">
+      <w:hyperlink r:id="rId36" w:history="1">
         <w:r>
           <w:rPr>
-            <w:rStyle w:val="Hyperlink"/>
+            <w:rStyle w:val="a9"/>
           </w:rPr>
           <w:t>Visualgo.net</w:t>
         </w:r>
@@ -5206,7 +5192,7 @@
     </w:p>
     <w:p>
       <w:pPr>
-        <w:pStyle w:val="ListParagraph"/>
+        <w:pStyle w:val="ac"/>
         <w:numPr>
           <w:ilvl w:val="0"/>
           <w:numId w:val="45"/>
@@ -5223,7 +5209,7 @@
     </w:p>
     <w:p>
       <w:pPr>
-        <w:pStyle w:val="ListParagraph"/>
+        <w:pStyle w:val="ac"/>
         <w:numPr>
           <w:ilvl w:val="0"/>
           <w:numId w:val="45"/>
@@ -5247,7 +5233,7 @@
     </w:p>
     <w:p>
       <w:pPr>
-        <w:pStyle w:val="ListParagraph"/>
+        <w:pStyle w:val="ac"/>
         <w:numPr>
           <w:ilvl w:val="1"/>
           <w:numId w:val="45"/>
@@ -5265,7 +5251,7 @@
     </w:p>
     <w:p>
       <w:pPr>
-        <w:pStyle w:val="ListParagraph"/>
+        <w:pStyle w:val="ac"/>
         <w:numPr>
           <w:ilvl w:val="0"/>
           <w:numId w:val="45"/>
@@ -5282,7 +5268,7 @@
     </w:p>
     <w:p>
       <w:pPr>
-        <w:pStyle w:val="ListParagraph"/>
+        <w:pStyle w:val="ac"/>
         <w:numPr>
           <w:ilvl w:val="0"/>
           <w:numId w:val="45"/>
@@ -5305,7 +5291,7 @@
     </w:p>
     <w:p>
       <w:pPr>
-        <w:pStyle w:val="ListParagraph"/>
+        <w:pStyle w:val="ac"/>
         <w:numPr>
           <w:ilvl w:val="0"/>
           <w:numId w:val="45"/>
@@ -5389,7 +5375,7 @@
                     <pic:cNvPicPr/>
                   </pic:nvPicPr>
                   <pic:blipFill>
-                    <a:blip r:embed="rId36"/>
+                    <a:blip r:embed="rId37"/>
                     <a:stretch>
                       <a:fillRect/>
                     </a:stretch>
@@ -5475,7 +5461,7 @@
                     <pic:cNvPicPr/>
                   </pic:nvPicPr>
                   <pic:blipFill>
-                    <a:blip r:embed="rId37"/>
+                    <a:blip r:embed="rId38"/>
                     <a:stretch>
                       <a:fillRect/>
                     </a:stretch>
@@ -5542,7 +5528,7 @@
                     <pic:cNvPicPr/>
                   </pic:nvPicPr>
                   <pic:blipFill>
-                    <a:blip r:embed="rId38"/>
+                    <a:blip r:embed="rId39"/>
                     <a:stretch>
                       <a:fillRect/>
                     </a:stretch>
@@ -5623,7 +5609,7 @@
                     <pic:cNvPicPr/>
                   </pic:nvPicPr>
                   <pic:blipFill>
-                    <a:blip r:embed="rId39"/>
+                    <a:blip r:embed="rId40"/>
                     <a:stretch>
                       <a:fillRect/>
                     </a:stretch>
@@ -5702,7 +5688,7 @@
                     <pic:cNvPicPr/>
                   </pic:nvPicPr>
                   <pic:blipFill>
-                    <a:blip r:embed="rId40"/>
+                    <a:blip r:embed="rId41"/>
                     <a:stretch>
                       <a:fillRect/>
                     </a:stretch>
@@ -5808,7 +5794,7 @@
                     <pic:cNvPicPr/>
                   </pic:nvPicPr>
                   <pic:blipFill>
-                    <a:blip r:embed="rId41"/>
+                    <a:blip r:embed="rId42"/>
                     <a:stretch>
                       <a:fillRect/>
                     </a:stretch>
@@ -5842,7 +5828,7 @@
     </w:p>
     <w:p>
       <w:pPr>
-        <w:pStyle w:val="Heading1"/>
+        <w:pStyle w:val="1"/>
         <w:numPr>
           <w:ilvl w:val="0"/>
           <w:numId w:val="42"/>
@@ -5862,7 +5848,7 @@
     </w:p>
     <w:p>
       <w:pPr>
-        <w:pStyle w:val="Heading2"/>
+        <w:pStyle w:val="2"/>
         <w:numPr>
           <w:ilvl w:val="0"/>
           <w:numId w:val="47"/>
@@ -5897,7 +5883,7 @@
     </w:p>
     <w:p>
       <w:pPr>
-        <w:pStyle w:val="Heading3"/>
+        <w:pStyle w:val="3"/>
         <w:jc w:val="both"/>
         <w:rPr>
           <w:rFonts w:eastAsia="MS Mincho"/>
@@ -5914,7 +5900,7 @@
     </w:p>
     <w:tbl>
       <w:tblPr>
-        <w:tblStyle w:val="TableGrid"/>
+        <w:tblStyle w:val="af"/>
         <w:tblW w:w="6518" w:type="dxa"/>
         <w:tblInd w:w="108" w:type="dxa"/>
         <w:tblCellMar>
@@ -6170,7 +6156,7 @@
     </w:tbl>
     <w:p>
       <w:pPr>
-        <w:pStyle w:val="Heading3"/>
+        <w:pStyle w:val="3"/>
         <w:jc w:val="both"/>
         <w:rPr>
           <w:rFonts w:eastAsia="MS Mincho"/>
@@ -6196,10 +6182,10 @@
       <w:r>
         <w:t xml:space="preserve">First, if you’re not familiar with the concept, read about binary search in </w:t>
       </w:r>
-      <w:hyperlink r:id="rId42" w:history="1">
+      <w:hyperlink r:id="rId43" w:history="1">
         <w:r>
           <w:rPr>
-            <w:rStyle w:val="Hyperlink"/>
+            <w:rStyle w:val="a9"/>
           </w:rPr>
           <w:t>Wikipedia</w:t>
         </w:r>
@@ -6207,10 +6193,10 @@
       <w:r>
         <w:t xml:space="preserve">. </w:t>
       </w:r>
-      <w:hyperlink r:id="rId43" w:history="1">
+      <w:hyperlink r:id="rId44" w:history="1">
         <w:r>
           <w:rPr>
-            <w:rStyle w:val="Hyperlink"/>
+            <w:rStyle w:val="a9"/>
           </w:rPr>
           <w:t>Here</w:t>
         </w:r>
@@ -6259,7 +6245,7 @@
     </w:p>
     <w:p>
       <w:pPr>
-        <w:pStyle w:val="ListParagraph"/>
+        <w:pStyle w:val="ac"/>
         <w:numPr>
           <w:ilvl w:val="0"/>
           <w:numId w:val="48"/>
@@ -6276,7 +6262,7 @@
     </w:p>
     <w:p>
       <w:pPr>
-        <w:pStyle w:val="ListParagraph"/>
+        <w:pStyle w:val="ac"/>
         <w:numPr>
           <w:ilvl w:val="0"/>
           <w:numId w:val="48"/>
@@ -6293,7 +6279,7 @@
     </w:p>
     <w:p>
       <w:pPr>
-        <w:pStyle w:val="ListParagraph"/>
+        <w:pStyle w:val="ac"/>
         <w:numPr>
           <w:ilvl w:val="0"/>
           <w:numId w:val="48"/>
@@ -6346,7 +6332,7 @@
                     <pic:cNvPicPr/>
                   </pic:nvPicPr>
                   <pic:blipFill>
-                    <a:blip r:embed="rId44"/>
+                    <a:blip r:embed="rId45"/>
                     <a:stretch>
                       <a:fillRect/>
                     </a:stretch>
@@ -6404,7 +6390,7 @@
                     <pic:cNvPicPr/>
                   </pic:nvPicPr>
                   <pic:blipFill>
-                    <a:blip r:embed="rId45"/>
+                    <a:blip r:embed="rId46"/>
                     <a:stretch>
                       <a:fillRect/>
                     </a:stretch>
@@ -6465,7 +6451,7 @@
                     <pic:cNvPicPr/>
                   </pic:nvPicPr>
                   <pic:blipFill>
-                    <a:blip r:embed="rId46"/>
+                    <a:blip r:embed="rId47"/>
                     <a:stretch>
                       <a:fillRect/>
                     </a:stretch>
@@ -6527,7 +6513,7 @@
                     <pic:cNvPicPr/>
                   </pic:nvPicPr>
                   <pic:blipFill>
-                    <a:blip r:embed="rId47"/>
+                    <a:blip r:embed="rId48"/>
                     <a:stretch>
                       <a:fillRect/>
                     </a:stretch>
@@ -6559,8 +6545,8 @@
       </w:pPr>
     </w:p>
     <w:sectPr>
-      <w:headerReference w:type="default" r:id="rId48"/>
-      <w:footerReference w:type="default" r:id="rId49"/>
+      <w:headerReference w:type="default" r:id="rId49"/>
+      <w:footerReference w:type="default" r:id="rId50"/>
       <w:pgSz w:w="11909" w:h="16834" w:code="9"/>
       <w:pgMar w:top="567" w:right="737" w:bottom="1077" w:left="737" w:header="567" w:footer="794" w:gutter="0"/>
       <w:cols w:space="720"/>
@@ -6599,7 +6585,7 @@
 <w:ftr xmlns:wpc="http://schemas.microsoft.com/office/word/2010/wordprocessingCanvas" xmlns:cx="http://schemas.microsoft.com/office/drawing/2014/chartex" xmlns:cx1="http://schemas.microsoft.com/office/drawing/2015/9/8/chartex" xmlns:cx2="http://schemas.microsoft.com/office/drawing/2015/10/21/chartex" xmlns:cx3="http://schemas.microsoft.com/office/drawing/2016/5/9/chartex" xmlns:cx4="http://schemas.microsoft.com/office/drawing/2016/5/10/chartex" xmlns:cx5="http://schemas.microsoft.com/office/drawing/2016/5/11/chartex" xmlns:cx6="http://schemas.microsoft.com/office/drawing/2016/5/12/chartex" xmlns:cx7="http://schemas.microsoft.com/office/drawing/2016/5/13/chartex" xmlns:cx8="http://schemas.microsoft.com/office/drawing/2016/5/14/chartex" xmlns:mc="http://schemas.openxmlformats.org/markup-compatibility/2006" xmlns:aink="http://schemas.microsoft.com/office/drawing/2016/ink" xmlns:am3d="http://schemas.microsoft.com/office/drawing/2017/model3d" xmlns:o="urn:schemas-microsoft-com:office:office" xmlns:r="http://schemas.openxmlformats.org/officeDocument/2006/relationships" xmlns:m="http://schemas.openxmlformats.org/officeDocument/2006/math" xmlns:v="urn:schemas-microsoft-com:vml" xmlns:wp14="http://schemas.microsoft.com/office/word/2010/wordprocessingDrawing" xmlns:wp="http://schemas.openxmlformats.org/drawingml/2006/wordprocessingDrawing" xmlns:w10="urn:schemas-microsoft-com:office:word" xmlns:w="http://schemas.openxmlformats.org/wordprocessingml/2006/main" xmlns:w14="http://schemas.microsoft.com/office/word/2010/wordml" xmlns:w15="http://schemas.microsoft.com/office/word/2012/wordml" xmlns:w16cex="http://schemas.microsoft.com/office/word/2018/wordml/cex" xmlns:w16cid="http://schemas.microsoft.com/office/word/2016/wordml/cid" xmlns:w16="http://schemas.microsoft.com/office/word/2018/wordml" xmlns:w16se="http://schemas.microsoft.com/office/word/2015/wordml/symex" xmlns:wpg="http://schemas.microsoft.com/office/word/2010/wordprocessingGroup" xmlns:wpi="http://schemas.microsoft.com/office/word/2010/wordprocessingInk" xmlns:wne="http://schemas.microsoft.com/office/word/2006/wordml" xmlns:wps="http://schemas.microsoft.com/office/word/2010/wordprocessingShape" mc:Ignorable="w14 w15 w16se w16cid w16 w16cex wp14">
   <w:p>
     <w:pPr>
-      <w:pStyle w:val="Footer"/>
+      <w:pStyle w:val="a5"/>
     </w:pPr>
     <w:r>
       <w:rPr>
@@ -6795,7 +6781,7 @@
                           <w:hyperlink r:id="rId1" w:history="1">
                             <w:r>
                               <w:rPr>
-                                <w:rStyle w:val="Hyperlink"/>
+                                <w:rStyle w:val="a9"/>
                                 <w:color w:val="0882DE"/>
                                 <w:sz w:val="17"/>
                                 <w:szCs w:val="17"/>
@@ -6804,7 +6790,7 @@
                             </w:r>
                             <w:r>
                               <w:rPr>
-                                <w:rStyle w:val="Hyperlink"/>
+                                <w:rStyle w:val="a9"/>
                                 <w:color w:val="0882DE"/>
                                 <w:sz w:val="17"/>
                                 <w:szCs w:val="17"/>
@@ -6813,7 +6799,7 @@
                             </w:r>
                             <w:r>
                               <w:rPr>
-                                <w:rStyle w:val="Hyperlink"/>
+                                <w:rStyle w:val="a9"/>
                                 <w:color w:val="0882DE"/>
                                 <w:sz w:val="17"/>
                                 <w:szCs w:val="17"/>
@@ -7652,7 +7638,7 @@
                           <wp:extent cx="180000" cy="180000"/>
                           <wp:effectExtent l="0" t="0" r="0" b="0"/>
                           <wp:docPr id="3" name="Picture 3">
-                            <a:hlinkClick xmlns:a="http://schemas.openxmlformats.org/drawingml/2006/main" r:id="rId2"/>
+                            <a:hlinkClick xmlns:a="http://schemas.openxmlformats.org/drawingml/2006/main" r:id="rId22"/>
                           </wp:docPr>
                           <wp:cNvGraphicFramePr>
                             <a:graphicFrameLocks xmlns:a="http://schemas.openxmlformats.org/drawingml/2006/main" noChangeAspect="1"/>
@@ -7662,14 +7648,14 @@
                               <pic:pic xmlns:pic="http://schemas.openxmlformats.org/drawingml/2006/picture">
                                 <pic:nvPicPr>
                                   <pic:cNvPr id="3" name="Picture 3">
-                                    <a:hlinkClick r:id="rId2"/>
+                                    <a:hlinkClick r:id="rId22"/>
                                   </pic:cNvPr>
                                   <pic:cNvPicPr>
                                     <a:picLocks noChangeAspect="1" noChangeArrowheads="1"/>
                                   </pic:cNvPicPr>
                                 </pic:nvPicPr>
                                 <pic:blipFill>
-                                  <a:blip r:embed="rId3">
+                                  <a:blip r:embed="rId23">
                                     <a:extLst>
                                       <a:ext uri="{28A0092B-C50C-407E-A947-70E740481C1C}">
                                         <a14:useLocalDpi xmlns:a14="http://schemas.microsoft.com/office/drawing/2010/main" val="0"/>
@@ -7718,7 +7704,7 @@
                           <wp:extent cx="180000" cy="180000"/>
                           <wp:effectExtent l="0" t="0" r="0" b="0"/>
                           <wp:docPr id="2" name="Picture 2">
-                            <a:hlinkClick xmlns:a="http://schemas.openxmlformats.org/drawingml/2006/main" r:id="rId4"/>
+                            <a:hlinkClick xmlns:a="http://schemas.openxmlformats.org/drawingml/2006/main" r:id="rId24"/>
                           </wp:docPr>
                           <wp:cNvGraphicFramePr>
                             <a:graphicFrameLocks xmlns:a="http://schemas.openxmlformats.org/drawingml/2006/main" noChangeAspect="1"/>
@@ -7728,14 +7714,14 @@
                               <pic:pic xmlns:pic="http://schemas.openxmlformats.org/drawingml/2006/picture">
                                 <pic:nvPicPr>
                                   <pic:cNvPr id="2" name="Picture 2">
-                                    <a:hlinkClick r:id="rId4"/>
+                                    <a:hlinkClick r:id="rId24"/>
                                   </pic:cNvPr>
                                   <pic:cNvPicPr>
                                     <a:picLocks noChangeAspect="1" noChangeArrowheads="1"/>
                                   </pic:cNvPicPr>
                                 </pic:nvPicPr>
                                 <pic:blipFill>
-                                  <a:blip r:embed="rId5">
+                                  <a:blip r:embed="rId25">
                                     <a:extLst>
                                       <a:ext uri="{28A0092B-C50C-407E-A947-70E740481C1C}">
                                         <a14:useLocalDpi xmlns:a14="http://schemas.microsoft.com/office/drawing/2010/main" val="0"/>
@@ -7784,7 +7770,7 @@
                           <wp:extent cx="180000" cy="180000"/>
                           <wp:effectExtent l="0" t="0" r="0" b="0"/>
                           <wp:docPr id="5" name="Picture 5" title="Software University @ Facebook">
-                            <a:hlinkClick xmlns:a="http://schemas.openxmlformats.org/drawingml/2006/main" r:id="rId6"/>
+                            <a:hlinkClick xmlns:a="http://schemas.openxmlformats.org/drawingml/2006/main" r:id="rId26"/>
                           </wp:docPr>
                           <wp:cNvGraphicFramePr>
                             <a:graphicFrameLocks xmlns:a="http://schemas.openxmlformats.org/drawingml/2006/main" noChangeAspect="1"/>
@@ -7794,12 +7780,12 @@
                               <pic:pic xmlns:pic="http://schemas.openxmlformats.org/drawingml/2006/picture">
                                 <pic:nvPicPr>
                                   <pic:cNvPr id="5" name="Picture 5" title="Software University @ Facebook">
-                                    <a:hlinkClick r:id="rId6"/>
+                                    <a:hlinkClick r:id="rId26"/>
                                   </pic:cNvPr>
                                   <pic:cNvPicPr/>
                                 </pic:nvPicPr>
                                 <pic:blipFill>
-                                  <a:blip r:embed="rId7"/>
+                                  <a:blip r:embed="rId27"/>
                                   <a:stretch>
                                     <a:fillRect/>
                                   </a:stretch>
@@ -7837,7 +7823,7 @@
                           <wp:extent cx="180000" cy="180000"/>
                           <wp:effectExtent l="0" t="0" r="0" b="0"/>
                           <wp:docPr id="20" name="Picture 20">
-                            <a:hlinkClick xmlns:a="http://schemas.openxmlformats.org/drawingml/2006/main" r:id="rId8"/>
+                            <a:hlinkClick xmlns:a="http://schemas.openxmlformats.org/drawingml/2006/main" r:id="rId28"/>
                           </wp:docPr>
                           <wp:cNvGraphicFramePr>
                             <a:graphicFrameLocks xmlns:a="http://schemas.openxmlformats.org/drawingml/2006/main" noChangeAspect="1"/>
@@ -7847,20 +7833,20 @@
                               <pic:pic xmlns:pic="http://schemas.openxmlformats.org/drawingml/2006/picture">
                                 <pic:nvPicPr>
                                   <pic:cNvPr id="20" name="Picture 20">
-                                    <a:hlinkClick r:id="rId8"/>
+                                    <a:hlinkClick r:id="rId28"/>
                                   </pic:cNvPr>
                                   <pic:cNvPicPr>
                                     <a:picLocks noChangeAspect="1" noChangeArrowheads="1"/>
                                   </pic:cNvPicPr>
                                 </pic:nvPicPr>
                                 <pic:blipFill>
-                                  <a:blip r:embed="rId9">
+                                  <a:blip r:embed="rId29">
                                     <a:extLst>
                                       <a:ext uri="{28A0092B-C50C-407E-A947-70E740481C1C}">
                                         <a14:useLocalDpi xmlns:a14="http://schemas.microsoft.com/office/drawing/2010/main" val="0"/>
                                       </a:ext>
                                       <a:ext uri="{837473B0-CC2E-450A-ABE3-18F120FF3D39}">
-                                        <a1611:picAttrSrcUrl xmlns:a1611="http://schemas.microsoft.com/office/drawing/2016/11/main" r:id="rId10"/>
+                                        <a1611:picAttrSrcUrl xmlns:a1611="http://schemas.microsoft.com/office/drawing/2016/11/main" r:id="rId30"/>
                                       </a:ext>
                                     </a:extLst>
                                   </a:blip>
@@ -7906,7 +7892,7 @@
                           <wp:extent cx="180000" cy="180000"/>
                           <wp:effectExtent l="0" t="0" r="0" b="0"/>
                           <wp:docPr id="7" name="Picture 7" title="Software University @ Twitter">
-                            <a:hlinkClick xmlns:a="http://schemas.openxmlformats.org/drawingml/2006/main" r:id="rId11"/>
+                            <a:hlinkClick xmlns:a="http://schemas.openxmlformats.org/drawingml/2006/main" r:id="rId31"/>
                           </wp:docPr>
                           <wp:cNvGraphicFramePr>
                             <a:graphicFrameLocks xmlns:a="http://schemas.openxmlformats.org/drawingml/2006/main" noChangeAspect="1"/>
@@ -7916,12 +7902,12 @@
                               <pic:pic xmlns:pic="http://schemas.openxmlformats.org/drawingml/2006/picture">
                                 <pic:nvPicPr>
                                   <pic:cNvPr id="7" name="Picture 7" title="Software University @ Twitter">
-                                    <a:hlinkClick r:id="rId11"/>
+                                    <a:hlinkClick r:id="rId31"/>
                                   </pic:cNvPr>
                                   <pic:cNvPicPr/>
                                 </pic:nvPicPr>
                                 <pic:blipFill>
-                                  <a:blip r:embed="rId12"/>
+                                  <a:blip r:embed="rId32"/>
                                   <a:stretch>
                                     <a:fillRect/>
                                   </a:stretch>
@@ -7959,7 +7945,7 @@
                           <wp:extent cx="180000" cy="180000"/>
                           <wp:effectExtent l="0" t="0" r="0" b="0"/>
                           <wp:docPr id="17" name="Picture 17" title="Software University @ YouTube">
-                            <a:hlinkClick xmlns:a="http://schemas.openxmlformats.org/drawingml/2006/main" r:id="rId13"/>
+                            <a:hlinkClick xmlns:a="http://schemas.openxmlformats.org/drawingml/2006/main" r:id="rId33"/>
                           </wp:docPr>
                           <wp:cNvGraphicFramePr>
                             <a:graphicFrameLocks xmlns:a="http://schemas.openxmlformats.org/drawingml/2006/main" noChangeAspect="1"/>
@@ -7969,12 +7955,12 @@
                               <pic:pic xmlns:pic="http://schemas.openxmlformats.org/drawingml/2006/picture">
                                 <pic:nvPicPr>
                                   <pic:cNvPr id="17" name="Picture 17" title="Software University @ YouTube">
-                                    <a:hlinkClick r:id="rId13"/>
+                                    <a:hlinkClick r:id="rId33"/>
                                   </pic:cNvPr>
                                   <pic:cNvPicPr/>
                                 </pic:nvPicPr>
                                 <pic:blipFill>
-                                  <a:blip r:embed="rId14"/>
+                                  <a:blip r:embed="rId34"/>
                                   <a:stretch>
                                     <a:fillRect/>
                                   </a:stretch>
@@ -8012,7 +7998,7 @@
                           <wp:extent cx="180000" cy="180000"/>
                           <wp:effectExtent l="0" t="0" r="0" b="0"/>
                           <wp:docPr id="21" name="Picture 21">
-                            <a:hlinkClick xmlns:a="http://schemas.openxmlformats.org/drawingml/2006/main" r:id="rId15"/>
+                            <a:hlinkClick xmlns:a="http://schemas.openxmlformats.org/drawingml/2006/main" r:id="rId35"/>
                           </wp:docPr>
                           <wp:cNvGraphicFramePr>
                             <a:graphicFrameLocks xmlns:a="http://schemas.openxmlformats.org/drawingml/2006/main" noChangeAspect="1"/>
@@ -8022,14 +8008,14 @@
                               <pic:pic xmlns:pic="http://schemas.openxmlformats.org/drawingml/2006/picture">
                                 <pic:nvPicPr>
                                   <pic:cNvPr id="21" name="Picture 21">
-                                    <a:hlinkClick r:id="rId15"/>
+                                    <a:hlinkClick r:id="rId35"/>
                                   </pic:cNvPr>
                                   <pic:cNvPicPr>
                                     <a:picLocks noChangeAspect="1" noChangeArrowheads="1"/>
                                   </pic:cNvPicPr>
                                 </pic:nvPicPr>
                                 <pic:blipFill rotWithShape="1">
-                                  <a:blip r:embed="rId16">
+                                  <a:blip r:embed="rId36">
                                     <a:extLst>
                                       <a:ext uri="{28A0092B-C50C-407E-A947-70E740481C1C}">
                                         <a14:useLocalDpi xmlns:a14="http://schemas.microsoft.com/office/drawing/2010/main" val="0"/>
@@ -8081,7 +8067,7 @@
                           <wp:extent cx="180000" cy="180000"/>
                           <wp:effectExtent l="0" t="0" r="0" b="0"/>
                           <wp:docPr id="22" name="Picture 22">
-                            <a:hlinkClick xmlns:a="http://schemas.openxmlformats.org/drawingml/2006/main" r:id="rId17"/>
+                            <a:hlinkClick xmlns:a="http://schemas.openxmlformats.org/drawingml/2006/main" r:id="rId37"/>
                           </wp:docPr>
                           <wp:cNvGraphicFramePr>
                             <a:graphicFrameLocks xmlns:a="http://schemas.openxmlformats.org/drawingml/2006/main" noChangeAspect="1"/>
@@ -8091,14 +8077,14 @@
                               <pic:pic xmlns:pic="http://schemas.openxmlformats.org/drawingml/2006/picture">
                                 <pic:nvPicPr>
                                   <pic:cNvPr id="22" name="Picture 22">
-                                    <a:hlinkClick r:id="rId17"/>
+                                    <a:hlinkClick r:id="rId37"/>
                                   </pic:cNvPr>
                                   <pic:cNvPicPr>
                                     <a:picLocks noChangeAspect="1" noChangeArrowheads="1"/>
                                   </pic:cNvPicPr>
                                 </pic:nvPicPr>
                                 <pic:blipFill>
-                                  <a:blip r:embed="rId18">
+                                  <a:blip r:embed="rId38">
                                     <a:extLst>
                                       <a:ext uri="{28A0092B-C50C-407E-A947-70E740481C1C}">
                                         <a14:useLocalDpi xmlns:a14="http://schemas.microsoft.com/office/drawing/2010/main" val="0"/>
@@ -8147,7 +8133,7 @@
                           <wp:extent cx="180000" cy="180000"/>
                           <wp:effectExtent l="0" t="0" r="0" b="0"/>
                           <wp:docPr id="23" name="Picture 23" title="Software University: Email Us">
-                            <a:hlinkClick xmlns:a="http://schemas.openxmlformats.org/drawingml/2006/main" r:id="rId19"/>
+                            <a:hlinkClick xmlns:a="http://schemas.openxmlformats.org/drawingml/2006/main" r:id="rId39"/>
                           </wp:docPr>
                           <wp:cNvGraphicFramePr>
                             <a:graphicFrameLocks xmlns:a="http://schemas.openxmlformats.org/drawingml/2006/main" noChangeAspect="1"/>
@@ -8157,12 +8143,12 @@
                               <pic:pic xmlns:pic="http://schemas.openxmlformats.org/drawingml/2006/picture">
                                 <pic:nvPicPr>
                                   <pic:cNvPr id="23" name="Picture 23" title="Software University: Email Us">
-                                    <a:hlinkClick r:id="rId19"/>
+                                    <a:hlinkClick r:id="rId39"/>
                                   </pic:cNvPr>
                                   <pic:cNvPicPr/>
                                 </pic:nvPicPr>
                                 <pic:blipFill>
-                                  <a:blip r:embed="rId20"/>
+                                  <a:blip r:embed="rId40"/>
                                   <a:stretch>
                                     <a:fillRect/>
                                   </a:stretch>
@@ -8224,7 +8210,7 @@
                   </pic:cNvPicPr>
                 </pic:nvPicPr>
                 <pic:blipFill>
-                  <a:blip r:embed="rId22">
+                  <a:blip r:embed="rId41">
                     <a:extLst>
                       <a:ext uri="{28A0092B-C50C-407E-A947-70E740481C1C}">
                         <a14:useLocalDpi xmlns:a14="http://schemas.microsoft.com/office/drawing/2010/main" val="0"/>
@@ -8648,7 +8634,7 @@
 <w:hdr xmlns:wpc="http://schemas.microsoft.com/office/word/2010/wordprocessingCanvas" xmlns:cx="http://schemas.microsoft.com/office/drawing/2014/chartex" xmlns:cx1="http://schemas.microsoft.com/office/drawing/2015/9/8/chartex" xmlns:cx2="http://schemas.microsoft.com/office/drawing/2015/10/21/chartex" xmlns:cx3="http://schemas.microsoft.com/office/drawing/2016/5/9/chartex" xmlns:cx4="http://schemas.microsoft.com/office/drawing/2016/5/10/chartex" xmlns:cx5="http://schemas.microsoft.com/office/drawing/2016/5/11/chartex" xmlns:cx6="http://schemas.microsoft.com/office/drawing/2016/5/12/chartex" xmlns:cx7="http://schemas.microsoft.com/office/drawing/2016/5/13/chartex" xmlns:cx8="http://schemas.microsoft.com/office/drawing/2016/5/14/chartex" xmlns:mc="http://schemas.openxmlformats.org/markup-compatibility/2006" xmlns:aink="http://schemas.microsoft.com/office/drawing/2016/ink" xmlns:am3d="http://schemas.microsoft.com/office/drawing/2017/model3d" xmlns:o="urn:schemas-microsoft-com:office:office" xmlns:r="http://schemas.openxmlformats.org/officeDocument/2006/relationships" xmlns:m="http://schemas.openxmlformats.org/officeDocument/2006/math" xmlns:v="urn:schemas-microsoft-com:vml" xmlns:wp14="http://schemas.microsoft.com/office/word/2010/wordprocessingDrawing" xmlns:wp="http://schemas.openxmlformats.org/drawingml/2006/wordprocessingDrawing" xmlns:w10="urn:schemas-microsoft-com:office:word" xmlns:w="http://schemas.openxmlformats.org/wordprocessingml/2006/main" xmlns:w14="http://schemas.microsoft.com/office/word/2010/wordml" xmlns:w15="http://schemas.microsoft.com/office/word/2012/wordml" xmlns:w16cex="http://schemas.microsoft.com/office/word/2018/wordml/cex" xmlns:w16cid="http://schemas.microsoft.com/office/word/2016/wordml/cid" xmlns:w16="http://schemas.microsoft.com/office/word/2018/wordml" xmlns:w16se="http://schemas.microsoft.com/office/word/2015/wordml/symex" xmlns:wpg="http://schemas.microsoft.com/office/word/2010/wordprocessingGroup" xmlns:wpi="http://schemas.microsoft.com/office/word/2010/wordprocessingInk" xmlns:wne="http://schemas.microsoft.com/office/word/2006/wordml" xmlns:wps="http://schemas.microsoft.com/office/word/2010/wordprocessingShape" mc:Ignorable="w14 w15 w16se w16cid w16 w16cex wp14">
   <w:p>
     <w:pPr>
-      <w:pStyle w:val="Header"/>
+      <w:pStyle w:val="a3"/>
       <w:ind w:hanging="1134"/>
     </w:pPr>
   </w:p>
@@ -9207,7 +9193,7 @@
     <w:lvl w:ilvl="0" w:tplc="A0E28166">
       <w:start w:val="1"/>
       <w:numFmt w:val="decimal"/>
-      <w:pStyle w:val="Heading2"/>
+      <w:pStyle w:val="2"/>
       <w:lvlText w:val="%1."/>
       <w:lvlJc w:val="left"/>
       <w:pPr>
@@ -13930,7 +13916,7 @@
     <w:lsdException w:name="Unresolved Mention" w:semiHidden="1" w:unhideWhenUsed="1"/>
     <w:lsdException w:name="Smart Link" w:semiHidden="1" w:unhideWhenUsed="1"/>
   </w:latentStyles>
-  <w:style w:type="paragraph" w:default="1" w:styleId="Normal">
+  <w:style w:type="paragraph" w:default="1" w:styleId="a">
     <w:name w:val="Normal"/>
     <w:qFormat/>
     <w:rsid w:val="008063E1"/>
@@ -13938,11 +13924,11 @@
       <w:spacing w:before="80" w:after="120"/>
     </w:pPr>
   </w:style>
-  <w:style w:type="paragraph" w:styleId="Heading1">
+  <w:style w:type="paragraph" w:styleId="1">
     <w:name w:val="heading 1"/>
-    <w:basedOn w:val="Normal"/>
-    <w:next w:val="Normal"/>
-    <w:link w:val="Heading1Char"/>
+    <w:basedOn w:val="a"/>
+    <w:next w:val="a"/>
+    <w:link w:val="10"/>
     <w:uiPriority w:val="9"/>
     <w:qFormat/>
     <w:rsid w:val="009254B7"/>
@@ -13960,11 +13946,11 @@
       <w:szCs w:val="32"/>
     </w:rPr>
   </w:style>
-  <w:style w:type="paragraph" w:styleId="Heading2">
+  <w:style w:type="paragraph" w:styleId="2">
     <w:name w:val="heading 2"/>
-    <w:basedOn w:val="Normal"/>
-    <w:next w:val="Normal"/>
-    <w:link w:val="Heading2Char"/>
+    <w:basedOn w:val="a"/>
+    <w:next w:val="a"/>
+    <w:link w:val="20"/>
     <w:uiPriority w:val="9"/>
     <w:qFormat/>
     <w:rsid w:val="006E55B4"/>
@@ -13986,11 +13972,11 @@
       <w:szCs w:val="36"/>
     </w:rPr>
   </w:style>
-  <w:style w:type="paragraph" w:styleId="Heading3">
+  <w:style w:type="paragraph" w:styleId="3">
     <w:name w:val="heading 3"/>
-    <w:basedOn w:val="Normal"/>
-    <w:next w:val="Normal"/>
-    <w:link w:val="Heading3Char"/>
+    <w:basedOn w:val="a"/>
+    <w:next w:val="a"/>
+    <w:link w:val="30"/>
     <w:uiPriority w:val="9"/>
     <w:unhideWhenUsed/>
     <w:qFormat/>
@@ -14009,11 +13995,11 @@
       <w:szCs w:val="32"/>
     </w:rPr>
   </w:style>
-  <w:style w:type="paragraph" w:styleId="Heading4">
+  <w:style w:type="paragraph" w:styleId="4">
     <w:name w:val="heading 4"/>
-    <w:basedOn w:val="Normal"/>
-    <w:next w:val="Normal"/>
-    <w:link w:val="Heading4Char"/>
+    <w:basedOn w:val="a"/>
+    <w:next w:val="a"/>
+    <w:link w:val="40"/>
     <w:uiPriority w:val="9"/>
     <w:unhideWhenUsed/>
     <w:qFormat/>
@@ -14032,11 +14018,11 @@
       <w:sz w:val="28"/>
     </w:rPr>
   </w:style>
-  <w:style w:type="paragraph" w:styleId="Heading5">
+  <w:style w:type="paragraph" w:styleId="5">
     <w:name w:val="heading 5"/>
-    <w:basedOn w:val="Normal"/>
-    <w:next w:val="Normal"/>
-    <w:link w:val="Heading5Char"/>
+    <w:basedOn w:val="a"/>
+    <w:next w:val="a"/>
+    <w:link w:val="50"/>
     <w:uiPriority w:val="9"/>
     <w:semiHidden/>
     <w:unhideWhenUsed/>
@@ -14054,13 +14040,13 @@
       <w:color w:val="B2500E"/>
     </w:rPr>
   </w:style>
-  <w:style w:type="character" w:default="1" w:styleId="DefaultParagraphFont">
+  <w:style w:type="character" w:default="1" w:styleId="a0">
     <w:name w:val="Default Paragraph Font"/>
     <w:uiPriority w:val="1"/>
     <w:semiHidden/>
     <w:unhideWhenUsed/>
   </w:style>
-  <w:style w:type="table" w:default="1" w:styleId="TableNormal">
+  <w:style w:type="table" w:default="1" w:styleId="a1">
     <w:name w:val="Normal Table"/>
     <w:uiPriority w:val="99"/>
     <w:semiHidden/>
@@ -14075,16 +14061,16 @@
       </w:tblCellMar>
     </w:tblPr>
   </w:style>
-  <w:style w:type="numbering" w:default="1" w:styleId="NoList">
+  <w:style w:type="numbering" w:default="1" w:styleId="a2">
     <w:name w:val="No List"/>
     <w:uiPriority w:val="99"/>
     <w:semiHidden/>
     <w:unhideWhenUsed/>
   </w:style>
-  <w:style w:type="paragraph" w:styleId="Header">
+  <w:style w:type="paragraph" w:styleId="a3">
     <w:name w:val="header"/>
-    <w:basedOn w:val="Normal"/>
-    <w:link w:val="HeaderChar"/>
+    <w:basedOn w:val="a"/>
+    <w:link w:val="a4"/>
     <w:uiPriority w:val="99"/>
     <w:unhideWhenUsed/>
     <w:rsid w:val="008068A2"/>
@@ -14096,17 +14082,17 @@
       <w:spacing w:after="0" w:line="240" w:lineRule="auto"/>
     </w:pPr>
   </w:style>
-  <w:style w:type="character" w:customStyle="1" w:styleId="HeaderChar">
-    <w:name w:val="Header Char"/>
-    <w:basedOn w:val="DefaultParagraphFont"/>
-    <w:link w:val="Header"/>
+  <w:style w:type="character" w:customStyle="1" w:styleId="a4">
+    <w:name w:val="Горен колонтитул Знак"/>
+    <w:basedOn w:val="a0"/>
+    <w:link w:val="a3"/>
     <w:uiPriority w:val="99"/>
     <w:rsid w:val="008068A2"/>
   </w:style>
-  <w:style w:type="paragraph" w:styleId="Footer">
+  <w:style w:type="paragraph" w:styleId="a5">
     <w:name w:val="footer"/>
-    <w:basedOn w:val="Normal"/>
-    <w:link w:val="FooterChar"/>
+    <w:basedOn w:val="a"/>
+    <w:link w:val="a6"/>
     <w:uiPriority w:val="99"/>
     <w:unhideWhenUsed/>
     <w:rsid w:val="008068A2"/>
@@ -14118,17 +14104,17 @@
       <w:spacing w:after="0" w:line="240" w:lineRule="auto"/>
     </w:pPr>
   </w:style>
-  <w:style w:type="character" w:customStyle="1" w:styleId="FooterChar">
-    <w:name w:val="Footer Char"/>
-    <w:basedOn w:val="DefaultParagraphFont"/>
-    <w:link w:val="Footer"/>
+  <w:style w:type="character" w:customStyle="1" w:styleId="a6">
+    <w:name w:val="Долен колонтитул Знак"/>
+    <w:basedOn w:val="a0"/>
+    <w:link w:val="a5"/>
     <w:uiPriority w:val="99"/>
     <w:rsid w:val="008068A2"/>
   </w:style>
-  <w:style w:type="paragraph" w:styleId="BalloonText">
+  <w:style w:type="paragraph" w:styleId="a7">
     <w:name w:val="Balloon Text"/>
-    <w:basedOn w:val="Normal"/>
-    <w:link w:val="BalloonTextChar"/>
+    <w:basedOn w:val="a"/>
+    <w:link w:val="a8"/>
     <w:uiPriority w:val="99"/>
     <w:semiHidden/>
     <w:unhideWhenUsed/>
@@ -14142,10 +14128,10 @@
       <w:szCs w:val="16"/>
     </w:rPr>
   </w:style>
-  <w:style w:type="character" w:customStyle="1" w:styleId="BalloonTextChar">
-    <w:name w:val="Balloon Text Char"/>
-    <w:basedOn w:val="DefaultParagraphFont"/>
-    <w:link w:val="BalloonText"/>
+  <w:style w:type="character" w:customStyle="1" w:styleId="a8">
+    <w:name w:val="Изнесен текст Знак"/>
+    <w:basedOn w:val="a0"/>
+    <w:link w:val="a7"/>
     <w:uiPriority w:val="99"/>
     <w:semiHidden/>
     <w:rsid w:val="00564D7B"/>
@@ -14155,9 +14141,9 @@
       <w:szCs w:val="16"/>
     </w:rPr>
   </w:style>
-  <w:style w:type="character" w:styleId="Hyperlink">
+  <w:style w:type="character" w:styleId="a9">
     <w:name w:val="Hyperlink"/>
-    <w:basedOn w:val="DefaultParagraphFont"/>
+    <w:basedOn w:val="a0"/>
     <w:uiPriority w:val="99"/>
     <w:unhideWhenUsed/>
     <w:rsid w:val="0079324A"/>
@@ -14166,10 +14152,10 @@
       <w:u w:val="single"/>
     </w:rPr>
   </w:style>
-  <w:style w:type="character" w:customStyle="1" w:styleId="Heading1Char">
-    <w:name w:val="Heading 1 Char"/>
-    <w:basedOn w:val="DefaultParagraphFont"/>
-    <w:link w:val="Heading1"/>
+  <w:style w:type="character" w:customStyle="1" w:styleId="10">
+    <w:name w:val="Заглавие 1 Знак"/>
+    <w:basedOn w:val="a0"/>
+    <w:link w:val="1"/>
     <w:uiPriority w:val="9"/>
     <w:rsid w:val="009254B7"/>
     <w:rPr>
@@ -14180,10 +14166,10 @@
       <w:szCs w:val="32"/>
     </w:rPr>
   </w:style>
-  <w:style w:type="character" w:customStyle="1" w:styleId="Heading2Char">
-    <w:name w:val="Heading 2 Char"/>
-    <w:basedOn w:val="DefaultParagraphFont"/>
-    <w:link w:val="Heading2"/>
+  <w:style w:type="character" w:customStyle="1" w:styleId="20">
+    <w:name w:val="Заглавие 2 Знак"/>
+    <w:basedOn w:val="a0"/>
+    <w:link w:val="2"/>
     <w:uiPriority w:val="9"/>
     <w:rsid w:val="006E55B4"/>
     <w:rPr>
@@ -14195,9 +14181,9 @@
       <w:szCs w:val="36"/>
     </w:rPr>
   </w:style>
-  <w:style w:type="paragraph" w:styleId="NormalWeb">
+  <w:style w:type="paragraph" w:styleId="aa">
     <w:name w:val="Normal (Web)"/>
-    <w:basedOn w:val="Normal"/>
+    <w:basedOn w:val="a"/>
     <w:uiPriority w:val="99"/>
     <w:semiHidden/>
     <w:unhideWhenUsed/>
@@ -14211,9 +14197,9 @@
       <w:szCs w:val="24"/>
     </w:rPr>
   </w:style>
-  <w:style w:type="character" w:styleId="Strong">
+  <w:style w:type="character" w:styleId="ab">
     <w:name w:val="Strong"/>
-    <w:basedOn w:val="DefaultParagraphFont"/>
+    <w:basedOn w:val="a0"/>
     <w:uiPriority w:val="22"/>
     <w:qFormat/>
     <w:rsid w:val="00524789"/>
@@ -14222,10 +14208,10 @@
       <w:bCs/>
     </w:rPr>
   </w:style>
-  <w:style w:type="character" w:customStyle="1" w:styleId="Heading3Char">
-    <w:name w:val="Heading 3 Char"/>
-    <w:basedOn w:val="DefaultParagraphFont"/>
-    <w:link w:val="Heading3"/>
+  <w:style w:type="character" w:customStyle="1" w:styleId="30">
+    <w:name w:val="Заглавие 3 Знак"/>
+    <w:basedOn w:val="a0"/>
+    <w:link w:val="3"/>
     <w:uiPriority w:val="9"/>
     <w:rsid w:val="008C5930"/>
     <w:rPr>
@@ -14236,10 +14222,10 @@
       <w:szCs w:val="32"/>
     </w:rPr>
   </w:style>
-  <w:style w:type="character" w:customStyle="1" w:styleId="Heading4Char">
-    <w:name w:val="Heading 4 Char"/>
-    <w:basedOn w:val="DefaultParagraphFont"/>
-    <w:link w:val="Heading4"/>
+  <w:style w:type="character" w:customStyle="1" w:styleId="40">
+    <w:name w:val="Заглавие 4 Знак"/>
+    <w:basedOn w:val="a0"/>
+    <w:link w:val="4"/>
     <w:uiPriority w:val="9"/>
     <w:rsid w:val="008C5930"/>
     <w:rPr>
@@ -14250,10 +14236,10 @@
       <w:sz w:val="28"/>
     </w:rPr>
   </w:style>
-  <w:style w:type="paragraph" w:styleId="ListParagraph">
+  <w:style w:type="paragraph" w:styleId="ac">
     <w:name w:val="List Paragraph"/>
-    <w:basedOn w:val="Normal"/>
-    <w:link w:val="ListParagraphChar"/>
+    <w:basedOn w:val="a"/>
+    <w:link w:val="ad"/>
     <w:uiPriority w:val="34"/>
     <w:qFormat/>
     <w:rsid w:val="008617B5"/>
@@ -14262,9 +14248,9 @@
       <w:contextualSpacing/>
     </w:pPr>
   </w:style>
-  <w:style w:type="character" w:styleId="FollowedHyperlink">
+  <w:style w:type="character" w:styleId="ae">
     <w:name w:val="FollowedHyperlink"/>
-    <w:basedOn w:val="DefaultParagraphFont"/>
+    <w:basedOn w:val="a0"/>
     <w:uiPriority w:val="99"/>
     <w:semiHidden/>
     <w:unhideWhenUsed/>
@@ -14274,10 +14260,10 @@
       <w:u w:val="single"/>
     </w:rPr>
   </w:style>
-  <w:style w:type="character" w:customStyle="1" w:styleId="Heading5Char">
-    <w:name w:val="Heading 5 Char"/>
-    <w:basedOn w:val="DefaultParagraphFont"/>
-    <w:link w:val="Heading5"/>
+  <w:style w:type="character" w:customStyle="1" w:styleId="50">
+    <w:name w:val="Заглавие 5 Знак"/>
+    <w:basedOn w:val="a0"/>
+    <w:link w:val="5"/>
     <w:uiPriority w:val="9"/>
     <w:semiHidden/>
     <w:rsid w:val="008C5930"/>
@@ -14289,7 +14275,7 @@
   </w:style>
   <w:style w:type="paragraph" w:customStyle="1" w:styleId="Code">
     <w:name w:val="Code"/>
-    <w:basedOn w:val="Normal"/>
+    <w:basedOn w:val="a"/>
     <w:link w:val="CodeChar"/>
     <w:qFormat/>
     <w:rsid w:val="008063E1"/>
@@ -14301,7 +14287,7 @@
   </w:style>
   <w:style w:type="character" w:customStyle="1" w:styleId="CodeChar">
     <w:name w:val="Code Char"/>
-    <w:basedOn w:val="DefaultParagraphFont"/>
+    <w:basedOn w:val="a0"/>
     <w:link w:val="Code"/>
     <w:rsid w:val="008063E1"/>
     <w:rPr>
@@ -14310,9 +14296,9 @@
       <w:noProof/>
     </w:rPr>
   </w:style>
-  <w:style w:type="table" w:styleId="TableGrid">
+  <w:style w:type="table" w:styleId="af">
     <w:name w:val="Table Grid"/>
-    <w:basedOn w:val="TableNormal"/>
+    <w:basedOn w:val="a1"/>
     <w:uiPriority w:val="59"/>
     <w:rsid w:val="00763912"/>
     <w:pPr>
@@ -14331,12 +14317,12 @@
   </w:style>
   <w:style w:type="character" w:customStyle="1" w:styleId="tgc">
     <w:name w:val="_tgc"/>
-    <w:basedOn w:val="DefaultParagraphFont"/>
+    <w:basedOn w:val="a0"/>
     <w:rsid w:val="00D8395C"/>
   </w:style>
   <w:style w:type="paragraph" w:customStyle="1" w:styleId="Index">
     <w:name w:val="Index"/>
-    <w:basedOn w:val="Normal"/>
+    <w:basedOn w:val="a"/>
     <w:qFormat/>
     <w:rsid w:val="005054C7"/>
     <w:pPr>
@@ -14347,17 +14333,17 @@
       <w:rFonts w:cs="FreeSans"/>
     </w:rPr>
   </w:style>
-  <w:style w:type="character" w:customStyle="1" w:styleId="ListParagraphChar">
-    <w:name w:val="List Paragraph Char"/>
-    <w:basedOn w:val="DefaultParagraphFont"/>
-    <w:link w:val="ListParagraph"/>
+  <w:style w:type="character" w:customStyle="1" w:styleId="ad">
+    <w:name w:val="Списък на абзаци Знак"/>
+    <w:basedOn w:val="a0"/>
+    <w:link w:val="ac"/>
     <w:uiPriority w:val="34"/>
     <w:qFormat/>
     <w:rsid w:val="005054C7"/>
   </w:style>
   <w:style w:type="character" w:customStyle="1" w:styleId="InternetLink">
     <w:name w:val="Internet Link"/>
-    <w:basedOn w:val="DefaultParagraphFont"/>
+    <w:basedOn w:val="a0"/>
     <w:uiPriority w:val="99"/>
     <w:unhideWhenUsed/>
     <w:rsid w:val="005054C7"/>
@@ -14366,9 +14352,9 @@
       <w:u w:val="single"/>
     </w:rPr>
   </w:style>
-  <w:style w:type="character" w:styleId="UnresolvedMention">
+  <w:style w:type="character" w:styleId="af0">
     <w:name w:val="Unresolved Mention"/>
-    <w:basedOn w:val="DefaultParagraphFont"/>
+    <w:basedOn w:val="a0"/>
     <w:uiPriority w:val="99"/>
     <w:semiHidden/>
     <w:unhideWhenUsed/>
@@ -14671,7 +14657,7 @@
 </file>
 
 <file path=customXml/itemProps1.xml><?xml version="1.0" encoding="utf-8"?>
-<ds:datastoreItem xmlns:ds="http://schemas.openxmlformats.org/officeDocument/2006/customXml" ds:itemID="{5405A0CB-356F-4DE4-8D6B-6F587B5DA725}">
+<ds:datastoreItem xmlns:ds="http://schemas.openxmlformats.org/officeDocument/2006/customXml" ds:itemID="{8424AD0A-6629-49B5-8880-6615CE27CCBF}">
   <ds:schemaRefs>
     <ds:schemaRef ds:uri="http://schemas.openxmlformats.org/officeDocument/2006/bibliography"/>
   </ds:schemaRefs>

</xml_diff>